<commit_message>
Added an extra dropdown and duplicate handling
</commit_message>
<xml_diff>
--- a/server/files/fresh/1.docx
+++ b/server/files/fresh/1.docx
@@ -76,7 +76,7 @@
           <w:color w:val="212121"/>
           <w:sz w:val="28"/>
         </w:rPr>
-        <w:t xml:space="preserve"> 27/09/2024</w:t>
+        <w:t xml:space="preserve"> 22/10/2024</w:t>
       </w:r>
     </w:p>
     <w:p>
@@ -143,6 +143,31 @@
           <w:sz w:val="28"/>
           <w:szCs w:val="24"/>
         </w:rPr>
+        <w:t>PARV SHAH (TESTING)</w:t>
+      </w:r>
+      <w:r>
+        <w:rPr>
+          <w:rFonts w:ascii="Times New Roman" w:hAnsi="Times New Roman"/>
+          <w:sz w:val="28"/>
+          <w:szCs w:val="24"/>
+        </w:rPr>
+        <w:t xml:space="preserve"> Enrolment No</w:t>
+      </w:r>
+      <w:r>
+        <w:rPr>
+          <w:rFonts w:ascii="Times New Roman" w:hAnsi="Times New Roman"/>
+          <w:sz w:val="28"/>
+          <w:szCs w:val="24"/>
+        </w:rPr>
+        <w:t xml:space="preserve"> </w:t>
+      </w:r>
+      <w:r>
+        <w:rPr>
+          <w:rFonts w:ascii="Times New Roman" w:hAnsi="Times New Roman"/>
+          <w:b/>
+          <w:sz w:val="28"/>
+          <w:szCs w:val="24"/>
+        </w:rPr>
         <w:t>226540307099</w:t>
       </w:r>
       <w:r>
@@ -151,7 +176,15 @@
           <w:sz w:val="28"/>
           <w:szCs w:val="24"/>
         </w:rPr>
-        <w:t xml:space="preserve"> Enrolment No</w:t>
+        <w:t xml:space="preserve"> is studying in</w:t>
+      </w:r>
+      <w:r>
+        <w:rPr>
+          <w:rFonts w:ascii="Times New Roman" w:hAnsi="Times New Roman"/>
+          <w:sz w:val="28"/>
+          <w:szCs w:val="24"/>
+        </w:rPr>
+        <w:t xml:space="preserve"> diploma</w:t>
       </w:r>
       <w:r>
         <w:rPr>
@@ -168,23 +201,31 @@
           <w:sz w:val="28"/>
           <w:szCs w:val="24"/>
         </w:rPr>
-        <w:t>Ttttt</w:t>
-      </w:r>
-      <w:r>
-        <w:rPr>
-          <w:rFonts w:ascii="Times New Roman" w:hAnsi="Times New Roman"/>
-          <w:sz w:val="28"/>
-          <w:szCs w:val="24"/>
-        </w:rPr>
-        <w:t xml:space="preserve"> is studying in</w:t>
-      </w:r>
-      <w:r>
-        <w:rPr>
-          <w:rFonts w:ascii="Times New Roman" w:hAnsi="Times New Roman"/>
-          <w:sz w:val="28"/>
-          <w:szCs w:val="24"/>
-        </w:rPr>
-        <w:t xml:space="preserve"> diploma</w:t>
+        <w:t>Computer Engineering</w:t>
+      </w:r>
+      <w:r>
+        <w:rPr>
+          <w:rFonts w:ascii="Times New Roman" w:hAnsi="Times New Roman"/>
+          <w:sz w:val="28"/>
+          <w:szCs w:val="24"/>
+        </w:rPr>
+        <w:t xml:space="preserve"> course of our institute in </w:t>
+      </w:r>
+      <w:r>
+        <w:rPr>
+          <w:rFonts w:ascii="Times New Roman" w:hAnsi="Times New Roman"/>
+          <w:sz w:val="28"/>
+          <w:szCs w:val="24"/>
+        </w:rPr>
+        <w:t>d</w:t>
+      </w:r>
+      <w:r>
+        <w:rPr>
+          <w:rFonts w:ascii="Times New Roman" w:hAnsi="Times New Roman"/>
+          <w:sz w:val="28"/>
+          <w:szCs w:val="24"/>
+        </w:rPr>
+        <w:t>iploma in the academic year</w:t>
       </w:r>
       <w:r>
         <w:rPr>
@@ -201,31 +242,15 @@
           <w:sz w:val="28"/>
           <w:szCs w:val="24"/>
         </w:rPr>
-        <w:t>Computer Engineering</w:t>
-      </w:r>
-      <w:r>
-        <w:rPr>
-          <w:rFonts w:ascii="Times New Roman" w:hAnsi="Times New Roman"/>
-          <w:sz w:val="28"/>
-          <w:szCs w:val="24"/>
-        </w:rPr>
-        <w:t xml:space="preserve"> course of our institute in </w:t>
-      </w:r>
-      <w:r>
-        <w:rPr>
-          <w:rFonts w:ascii="Times New Roman" w:hAnsi="Times New Roman"/>
-          <w:sz w:val="28"/>
-          <w:szCs w:val="24"/>
-        </w:rPr>
-        <w:t>d</w:t>
-      </w:r>
-      <w:r>
-        <w:rPr>
-          <w:rFonts w:ascii="Times New Roman" w:hAnsi="Times New Roman"/>
-          <w:sz w:val="28"/>
-          <w:szCs w:val="24"/>
-        </w:rPr>
-        <w:t>iploma in the academic year</w:t>
+        <w:t>2024/25</w:t>
+      </w:r>
+      <w:r>
+        <w:rPr>
+          <w:rFonts w:ascii="Times New Roman" w:hAnsi="Times New Roman"/>
+          <w:sz w:val="28"/>
+          <w:szCs w:val="24"/>
+        </w:rPr>
+        <w:t>, through the</w:t>
       </w:r>
       <w:r>
         <w:rPr>
@@ -242,47 +267,39 @@
           <w:sz w:val="28"/>
           <w:szCs w:val="24"/>
         </w:rPr>
-        <w:t>2024/25</w:t>
-      </w:r>
-      <w:r>
-        <w:rPr>
-          <w:rFonts w:ascii="Times New Roman" w:hAnsi="Times New Roman"/>
-          <w:sz w:val="28"/>
-          <w:szCs w:val="24"/>
-        </w:rPr>
-        <w:t>, through the</w:t>
-      </w:r>
-      <w:r>
-        <w:rPr>
-          <w:rFonts w:ascii="Times New Roman" w:hAnsi="Times New Roman"/>
-          <w:sz w:val="28"/>
-          <w:szCs w:val="24"/>
+        <w:t>Central Admissions Committee</w:t>
+      </w:r>
+      <w:r>
+        <w:rPr>
+          <w:rFonts w:ascii="Times New Roman" w:hAnsi="Times New Roman"/>
+          <w:sz w:val="28"/>
         </w:rPr>
         <w:t xml:space="preserve"> </w:t>
       </w:r>
       <w:r>
         <w:rPr>
           <w:rFonts w:ascii="Times New Roman" w:hAnsi="Times New Roman"/>
-          <w:b/>
-          <w:sz w:val="28"/>
-          <w:szCs w:val="24"/>
-        </w:rPr>
-        <w:t>Central Admissions Committee</w:t>
-      </w:r>
-      <w:r>
-        <w:rPr>
-          <w:rFonts w:ascii="Times New Roman" w:hAnsi="Times New Roman"/>
-          <w:sz w:val="28"/>
+          <w:sz w:val="28"/>
+          <w:szCs w:val="24"/>
+        </w:rPr>
+        <w:t>in our institute in first year.</w:t>
+      </w:r>
+      <w:r>
+        <w:rPr>
+          <w:rFonts w:ascii="Times New Roman" w:hAnsi="Times New Roman"/>
+          <w:sz w:val="28"/>
+          <w:szCs w:val="24"/>
         </w:rPr>
         <w:t xml:space="preserve"> </w:t>
       </w:r>
       <w:r>
         <w:rPr>
           <w:rFonts w:ascii="Times New Roman" w:hAnsi="Times New Roman"/>
-          <w:sz w:val="28"/>
-          <w:szCs w:val="24"/>
-        </w:rPr>
-        <w:t>in our institute in first year.</w:t>
+          <w:b/>
+          <w:sz w:val="28"/>
+          <w:szCs w:val="24"/>
+        </w:rPr>
+        <w:t>Mr.</w:t>
       </w:r>
       <w:r>
         <w:rPr>
@@ -299,24 +316,7 @@
           <w:sz w:val="28"/>
           <w:szCs w:val="24"/>
         </w:rPr>
-        <w:t>Mr.</w:t>
-      </w:r>
-      <w:r>
-        <w:rPr>
-          <w:rFonts w:ascii="Times New Roman" w:hAnsi="Times New Roman"/>
-          <w:sz w:val="28"/>
-          <w:szCs w:val="24"/>
-        </w:rPr>
-        <w:t xml:space="preserve"> </w:t>
-      </w:r>
-      <w:r>
-        <w:rPr>
-          <w:rFonts w:ascii="Times New Roman" w:hAnsi="Times New Roman"/>
-          <w:b/>
-          <w:sz w:val="28"/>
-          <w:szCs w:val="24"/>
-        </w:rPr>
-        <w:t>226540307099</w:t>
+        <w:t>PARV SHAH (TESTING)</w:t>
       </w:r>
       <w:r>
         <w:rPr>
@@ -436,7 +436,7 @@
           <w:sz w:val="28"/>
           <w:szCs w:val="24"/>
         </w:rPr>
-        <w:t>226540307099</w:t>
+        <w:t>PARV SHAH (TESTING)</w:t>
       </w:r>
       <w:r>
         <w:rPr>

</xml_diff>